<commit_message>
Add DSSAT repo with dssat-csm-os-develop and dssat-csm-data-develop
</commit_message>
<xml_diff>
--- a/README.docx
+++ b/README.docx
@@ -138,6 +138,24 @@
           <w:kern w:val="0"/>
           <w14:ligatures w14:val="none"/>
         </w:rPr>
+        <w:t>Claude 3.5:</w:t>
+      </w:r>
+    </w:p>
+    <w:p>
+      <w:pPr>
+        <w:spacing w:before="100" w:beforeAutospacing="1" w:after="100" w:afterAutospacing="1"/>
+        <w:rPr>
+          <w:rFonts w:ascii="Times New Roman" w:eastAsia="Times New Roman" w:hAnsi="Times New Roman" w:cs="Times New Roman"/>
+          <w:kern w:val="0"/>
+          <w14:ligatures w14:val="none"/>
+        </w:rPr>
+      </w:pPr>
+      <w:r>
+        <w:rPr>
+          <w:rFonts w:ascii="Times New Roman" w:eastAsia="Times New Roman" w:hAnsi="Times New Roman" w:cs="Times New Roman"/>
+          <w:kern w:val="0"/>
+          <w14:ligatures w14:val="none"/>
+        </w:rPr>
         <w:t>I've created a Python implementation of the CROPGRO-Strawberry model based on the DSSAT crop modeling framework. This implementation includes core crop physiological processes, growth simulation, and visualization capabilities.</w:t>
       </w:r>
     </w:p>
@@ -489,6 +507,7 @@
           <w:kern w:val="0"/>
           <w14:ligatures w14:val="none"/>
         </w:rPr>
+        <w:lastRenderedPageBreak/>
         <w:t>Specific strawberry features like crown and runner development</w:t>
       </w:r>
     </w:p>
@@ -543,7 +562,6 @@
           <w:kern w:val="0"/>
           <w14:ligatures w14:val="none"/>
         </w:rPr>
-        <w:lastRenderedPageBreak/>
         <w:t>Day length calculation based on latitude and day of year</w:t>
       </w:r>
     </w:p>
@@ -794,7 +812,6 @@
         </w:rPr>
         <w:t xml:space="preserve">The implementation includes a </w:t>
       </w:r>
-      <w:proofErr w:type="spellStart"/>
       <w:r>
         <w:rPr>
           <w:rFonts w:ascii="Courier New" w:eastAsia="Times New Roman" w:hAnsi="Courier New" w:cs="Courier New"/>
@@ -805,7 +822,6 @@
         </w:rPr>
         <w:t>CropgroStrawberry</w:t>
       </w:r>
-      <w:proofErr w:type="spellEnd"/>
       <w:r>
         <w:rPr>
           <w:rFonts w:ascii="Times New Roman" w:eastAsia="Times New Roman" w:hAnsi="Times New Roman" w:cs="Times New Roman"/>
@@ -1119,6 +1135,7 @@
           <w:szCs w:val="36"/>
           <w14:ligatures w14:val="none"/>
         </w:rPr>
+        <w:lastRenderedPageBreak/>
         <w:t>Key Inputs for the CROPGRO-Strawberry Model:</w:t>
       </w:r>
     </w:p>
@@ -1143,7 +1160,6 @@
           <w:kern w:val="0"/>
           <w14:ligatures w14:val="none"/>
         </w:rPr>
-        <w:lastRenderedPageBreak/>
         <w:t>Geographic Information</w:t>
       </w:r>
       <w:r>

</xml_diff>